<commit_message>
Table models design updated to Project Plan
</commit_message>
<xml_diff>
--- a/Project Plan.docx
+++ b/Project Plan.docx
@@ -1431,18 +1431,537 @@
     </w:p>
     <w:p>
       <w:pPr>
-        <w:jc w:val="both"/>
-      </w:pPr>
-      <w:r>
-        <w:pict w14:anchorId="035EE12D">
-          <v:rect id="_x0000_i1030" style="width:0;height:1.5pt" o:hralign="center" o:hrstd="t" o:hr="t" fillcolor="#a0a0a0" stroked="f"/>
-        </w:pict>
-      </w:r>
-    </w:p>
-    <w:p>
-      <w:pPr>
-        <w:jc w:val="both"/>
-      </w:pPr>
+        <w:pStyle w:val="ListParagraph"/>
+        <w:numPr>
+          <w:ilvl w:val="0"/>
+          <w:numId w:val="10"/>
+        </w:numPr>
+        <w:jc w:val="both"/>
+      </w:pPr>
+    </w:p>
+    <w:p>
+      <w:pPr>
+        <w:ind w:left="360"/>
+        <w:jc w:val="both"/>
+        <w:rPr>
+          <w:b/>
+          <w:bCs/>
+        </w:rPr>
+      </w:pPr>
+      <w:r>
+        <w:rPr>
+          <w:b/>
+          <w:bCs/>
+        </w:rPr>
+        <w:t>Schema</w:t>
+      </w:r>
+    </w:p>
+    <w:p>
+      <w:pPr>
+        <w:pStyle w:val="ListParagraph"/>
+        <w:numPr>
+          <w:ilvl w:val="0"/>
+          <w:numId w:val="11"/>
+        </w:numPr>
+        <w:jc w:val="both"/>
+        <w:rPr>
+          <w:b/>
+          <w:bCs/>
+        </w:rPr>
+      </w:pPr>
+      <w:r>
+        <w:rPr>
+          <w:b/>
+          <w:bCs/>
+        </w:rPr>
+        <w:lastRenderedPageBreak/>
+        <w:t>User</w:t>
+      </w:r>
+    </w:p>
+    <w:p>
+      <w:pPr>
+        <w:pStyle w:val="ListParagraph"/>
+        <w:numPr>
+          <w:ilvl w:val="0"/>
+          <w:numId w:val="4"/>
+        </w:numPr>
+        <w:jc w:val="both"/>
+      </w:pPr>
+      <w:r>
+        <w:t>user_id</w:t>
+      </w:r>
+    </w:p>
+    <w:p>
+      <w:pPr>
+        <w:pStyle w:val="ListParagraph"/>
+        <w:numPr>
+          <w:ilvl w:val="0"/>
+          <w:numId w:val="4"/>
+        </w:numPr>
+        <w:jc w:val="both"/>
+      </w:pPr>
+      <w:r>
+        <w:t>name</w:t>
+      </w:r>
+    </w:p>
+    <w:p>
+      <w:pPr>
+        <w:pStyle w:val="ListParagraph"/>
+        <w:numPr>
+          <w:ilvl w:val="0"/>
+          <w:numId w:val="4"/>
+        </w:numPr>
+        <w:jc w:val="both"/>
+      </w:pPr>
+      <w:r>
+        <w:t>email</w:t>
+      </w:r>
+    </w:p>
+    <w:p>
+      <w:pPr>
+        <w:pStyle w:val="ListParagraph"/>
+        <w:numPr>
+          <w:ilvl w:val="0"/>
+          <w:numId w:val="4"/>
+        </w:numPr>
+        <w:jc w:val="both"/>
+      </w:pPr>
+      <w:r>
+        <w:t>password</w:t>
+      </w:r>
+    </w:p>
+    <w:p>
+      <w:pPr>
+        <w:pStyle w:val="ListParagraph"/>
+        <w:numPr>
+          <w:ilvl w:val="0"/>
+          <w:numId w:val="4"/>
+        </w:numPr>
+        <w:jc w:val="both"/>
+      </w:pPr>
+      <w:r>
+        <w:t>age (optional)</w:t>
+      </w:r>
+    </w:p>
+    <w:p>
+      <w:pPr>
+        <w:pStyle w:val="ListParagraph"/>
+        <w:numPr>
+          <w:ilvl w:val="0"/>
+          <w:numId w:val="4"/>
+        </w:numPr>
+        <w:jc w:val="both"/>
+      </w:pPr>
+      <w:r>
+        <w:t>role</w:t>
+      </w:r>
+    </w:p>
+    <w:p>
+      <w:pPr>
+        <w:jc w:val="both"/>
+      </w:pPr>
+    </w:p>
+    <w:p>
+      <w:pPr>
+        <w:pStyle w:val="ListParagraph"/>
+        <w:numPr>
+          <w:ilvl w:val="0"/>
+          <w:numId w:val="11"/>
+        </w:numPr>
+        <w:jc w:val="both"/>
+        <w:rPr>
+          <w:b/>
+          <w:bCs/>
+        </w:rPr>
+      </w:pPr>
+      <w:r>
+        <w:rPr>
+          <w:b/>
+          <w:bCs/>
+        </w:rPr>
+        <w:t>Lesson</w:t>
+      </w:r>
+    </w:p>
+    <w:p>
+      <w:pPr>
+        <w:pStyle w:val="ListParagraph"/>
+        <w:numPr>
+          <w:ilvl w:val="0"/>
+          <w:numId w:val="4"/>
+        </w:numPr>
+        <w:jc w:val="both"/>
+      </w:pPr>
+      <w:r>
+        <w:t>l</w:t>
+      </w:r>
+      <w:r>
+        <w:t>esson_id</w:t>
+      </w:r>
+    </w:p>
+    <w:p>
+      <w:pPr>
+        <w:pStyle w:val="ListParagraph"/>
+        <w:numPr>
+          <w:ilvl w:val="0"/>
+          <w:numId w:val="4"/>
+        </w:numPr>
+        <w:jc w:val="both"/>
+      </w:pPr>
+      <w:r>
+        <w:t>subtopic_id</w:t>
+      </w:r>
+    </w:p>
+    <w:p>
+      <w:pPr>
+        <w:pStyle w:val="ListParagraph"/>
+        <w:numPr>
+          <w:ilvl w:val="0"/>
+          <w:numId w:val="4"/>
+        </w:numPr>
+        <w:jc w:val="both"/>
+      </w:pPr>
+      <w:r>
+        <w:t>order_index</w:t>
+      </w:r>
+    </w:p>
+    <w:p>
+      <w:pPr>
+        <w:pStyle w:val="ListParagraph"/>
+        <w:numPr>
+          <w:ilvl w:val="0"/>
+          <w:numId w:val="4"/>
+        </w:numPr>
+        <w:jc w:val="both"/>
+      </w:pPr>
+      <w:r>
+        <w:t>title</w:t>
+      </w:r>
+    </w:p>
+    <w:p>
+      <w:pPr>
+        <w:pStyle w:val="ListParagraph"/>
+        <w:numPr>
+          <w:ilvl w:val="0"/>
+          <w:numId w:val="4"/>
+        </w:numPr>
+        <w:jc w:val="both"/>
+      </w:pPr>
+      <w:r>
+        <w:t>content</w:t>
+      </w:r>
+    </w:p>
+    <w:p>
+      <w:pPr>
+        <w:pStyle w:val="ListParagraph"/>
+        <w:numPr>
+          <w:ilvl w:val="0"/>
+          <w:numId w:val="4"/>
+        </w:numPr>
+        <w:jc w:val="both"/>
+      </w:pPr>
+      <w:r>
+        <w:t>difficulty</w:t>
+      </w:r>
+    </w:p>
+    <w:p>
+      <w:pPr>
+        <w:pStyle w:val="ListParagraph"/>
+        <w:numPr>
+          <w:ilvl w:val="0"/>
+          <w:numId w:val="4"/>
+        </w:numPr>
+        <w:jc w:val="both"/>
+      </w:pPr>
+      <w:r>
+        <w:t>estimated_time</w:t>
+      </w:r>
+    </w:p>
+    <w:p>
+      <w:pPr>
+        <w:pStyle w:val="ListParagraph"/>
+        <w:numPr>
+          <w:ilvl w:val="0"/>
+          <w:numId w:val="4"/>
+        </w:numPr>
+        <w:jc w:val="both"/>
+      </w:pPr>
+      <w:r>
+        <w:t>is_active</w:t>
+      </w:r>
+    </w:p>
+    <w:p>
+      <w:pPr>
+        <w:jc w:val="both"/>
+      </w:pPr>
+    </w:p>
+    <w:p>
+      <w:pPr>
+        <w:pStyle w:val="ListParagraph"/>
+        <w:numPr>
+          <w:ilvl w:val="0"/>
+          <w:numId w:val="11"/>
+        </w:numPr>
+        <w:jc w:val="both"/>
+        <w:rPr>
+          <w:b/>
+          <w:bCs/>
+        </w:rPr>
+      </w:pPr>
+      <w:r>
+        <w:rPr>
+          <w:b/>
+          <w:bCs/>
+        </w:rPr>
+        <w:t>Subtopic</w:t>
+      </w:r>
+    </w:p>
+    <w:p>
+      <w:pPr>
+        <w:pStyle w:val="ListParagraph"/>
+        <w:numPr>
+          <w:ilvl w:val="0"/>
+          <w:numId w:val="4"/>
+        </w:numPr>
+        <w:jc w:val="both"/>
+      </w:pPr>
+      <w:r>
+        <w:t>subtopic_id</w:t>
+      </w:r>
+    </w:p>
+    <w:p>
+      <w:pPr>
+        <w:pStyle w:val="ListParagraph"/>
+        <w:numPr>
+          <w:ilvl w:val="0"/>
+          <w:numId w:val="4"/>
+        </w:numPr>
+        <w:jc w:val="both"/>
+      </w:pPr>
+      <w:r>
+        <w:t>topic_id</w:t>
+      </w:r>
+    </w:p>
+    <w:p>
+      <w:pPr>
+        <w:pStyle w:val="ListParagraph"/>
+        <w:numPr>
+          <w:ilvl w:val="0"/>
+          <w:numId w:val="4"/>
+        </w:numPr>
+        <w:jc w:val="both"/>
+      </w:pPr>
+      <w:r>
+        <w:t>title</w:t>
+      </w:r>
+    </w:p>
+    <w:p>
+      <w:pPr>
+        <w:pStyle w:val="ListParagraph"/>
+        <w:numPr>
+          <w:ilvl w:val="0"/>
+          <w:numId w:val="4"/>
+        </w:numPr>
+        <w:jc w:val="both"/>
+      </w:pPr>
+      <w:r>
+        <w:t>order_index</w:t>
+      </w:r>
+    </w:p>
+    <w:p>
+      <w:pPr>
+        <w:pStyle w:val="ListParagraph"/>
+        <w:numPr>
+          <w:ilvl w:val="0"/>
+          <w:numId w:val="4"/>
+        </w:numPr>
+        <w:jc w:val="both"/>
+      </w:pPr>
+      <w:r>
+        <w:t>is_active</w:t>
+      </w:r>
+    </w:p>
+    <w:p>
+      <w:pPr>
+        <w:jc w:val="both"/>
+      </w:pPr>
+    </w:p>
+    <w:p>
+      <w:pPr>
+        <w:pStyle w:val="ListParagraph"/>
+        <w:numPr>
+          <w:ilvl w:val="0"/>
+          <w:numId w:val="11"/>
+        </w:numPr>
+        <w:jc w:val="both"/>
+        <w:rPr>
+          <w:b/>
+          <w:bCs/>
+        </w:rPr>
+      </w:pPr>
+      <w:r>
+        <w:rPr>
+          <w:b/>
+          <w:bCs/>
+        </w:rPr>
+        <w:t>Topic</w:t>
+      </w:r>
+    </w:p>
+    <w:p>
+      <w:pPr>
+        <w:pStyle w:val="ListParagraph"/>
+        <w:numPr>
+          <w:ilvl w:val="0"/>
+          <w:numId w:val="4"/>
+        </w:numPr>
+        <w:jc w:val="both"/>
+      </w:pPr>
+      <w:r>
+        <w:t>topic_id</w:t>
+      </w:r>
+    </w:p>
+    <w:p>
+      <w:pPr>
+        <w:pStyle w:val="ListParagraph"/>
+        <w:numPr>
+          <w:ilvl w:val="0"/>
+          <w:numId w:val="4"/>
+        </w:numPr>
+        <w:jc w:val="both"/>
+      </w:pPr>
+      <w:r>
+        <w:t>course_id</w:t>
+      </w:r>
+    </w:p>
+    <w:p>
+      <w:pPr>
+        <w:pStyle w:val="ListParagraph"/>
+        <w:numPr>
+          <w:ilvl w:val="0"/>
+          <w:numId w:val="4"/>
+        </w:numPr>
+        <w:jc w:val="both"/>
+      </w:pPr>
+      <w:r>
+        <w:t>title</w:t>
+      </w:r>
+    </w:p>
+    <w:p>
+      <w:pPr>
+        <w:pStyle w:val="ListParagraph"/>
+        <w:numPr>
+          <w:ilvl w:val="0"/>
+          <w:numId w:val="4"/>
+        </w:numPr>
+        <w:jc w:val="both"/>
+      </w:pPr>
+      <w:r>
+        <w:t>order_index</w:t>
+      </w:r>
+    </w:p>
+    <w:p>
+      <w:pPr>
+        <w:pStyle w:val="ListParagraph"/>
+        <w:numPr>
+          <w:ilvl w:val="0"/>
+          <w:numId w:val="4"/>
+        </w:numPr>
+        <w:jc w:val="both"/>
+      </w:pPr>
+      <w:r>
+        <w:t>is_active</w:t>
+      </w:r>
+    </w:p>
+    <w:p>
+      <w:pPr>
+        <w:ind w:left="360"/>
+        <w:jc w:val="both"/>
+      </w:pPr>
+    </w:p>
+    <w:p>
+      <w:pPr>
+        <w:pStyle w:val="ListParagraph"/>
+        <w:numPr>
+          <w:ilvl w:val="0"/>
+          <w:numId w:val="11"/>
+        </w:numPr>
+        <w:jc w:val="both"/>
+        <w:rPr>
+          <w:b/>
+          <w:bCs/>
+        </w:rPr>
+      </w:pPr>
+      <w:r>
+        <w:rPr>
+          <w:b/>
+          <w:bCs/>
+        </w:rPr>
+        <w:t>Course</w:t>
+      </w:r>
+    </w:p>
+    <w:p>
+      <w:pPr>
+        <w:pStyle w:val="ListParagraph"/>
+        <w:numPr>
+          <w:ilvl w:val="0"/>
+          <w:numId w:val="4"/>
+        </w:numPr>
+        <w:jc w:val="both"/>
+      </w:pPr>
+      <w:r>
+        <w:t>course_id</w:t>
+      </w:r>
+    </w:p>
+    <w:p>
+      <w:pPr>
+        <w:pStyle w:val="ListParagraph"/>
+        <w:numPr>
+          <w:ilvl w:val="0"/>
+          <w:numId w:val="4"/>
+        </w:numPr>
+        <w:jc w:val="both"/>
+      </w:pPr>
+      <w:r>
+        <w:t>title</w:t>
+      </w:r>
+    </w:p>
+    <w:p>
+      <w:pPr>
+        <w:pStyle w:val="ListParagraph"/>
+        <w:numPr>
+          <w:ilvl w:val="0"/>
+          <w:numId w:val="4"/>
+        </w:numPr>
+        <w:jc w:val="both"/>
+      </w:pPr>
+      <w:r>
+        <w:t>description</w:t>
+      </w:r>
+    </w:p>
+    <w:p>
+      <w:pPr>
+        <w:pStyle w:val="ListParagraph"/>
+        <w:numPr>
+          <w:ilvl w:val="0"/>
+          <w:numId w:val="4"/>
+        </w:numPr>
+        <w:jc w:val="both"/>
+      </w:pPr>
+      <w:r>
+        <w:t>order_index</w:t>
+      </w:r>
+    </w:p>
+    <w:p>
+      <w:pPr>
+        <w:pStyle w:val="ListParagraph"/>
+        <w:numPr>
+          <w:ilvl w:val="0"/>
+          <w:numId w:val="4"/>
+        </w:numPr>
+        <w:jc w:val="both"/>
+      </w:pPr>
+      <w:r>
+        <w:t>is_active</w:t>
+      </w:r>
     </w:p>
     <w:sectPr>
       <w:pgSz w:w="11906" w:h="16838"/>
@@ -1456,6 +1975,11 @@
 
 <file path=word/numbering.xml><?xml version="1.0" encoding="utf-8"?>
 <w:numbering xmlns:wpc="http://schemas.microsoft.com/office/word/2010/wordprocessingCanvas" xmlns:cx="http://schemas.microsoft.com/office/drawing/2014/chartex" xmlns:cx1="http://schemas.microsoft.com/office/drawing/2015/9/8/chartex" xmlns:cx2="http://schemas.microsoft.com/office/drawing/2015/10/21/chartex" xmlns:cx3="http://schemas.microsoft.com/office/drawing/2016/5/9/chartex" xmlns:cx4="http://schemas.microsoft.com/office/drawing/2016/5/10/chartex" xmlns:cx5="http://schemas.microsoft.com/office/drawing/2016/5/11/chartex" xmlns:cx6="http://schemas.microsoft.com/office/drawing/2016/5/12/chartex" xmlns:cx7="http://schemas.microsoft.com/office/drawing/2016/5/13/chartex" xmlns:cx8="http://schemas.microsoft.com/office/drawing/2016/5/14/chartex" xmlns:mc="http://schemas.openxmlformats.org/markup-compatibility/2006" xmlns:aink="http://schemas.microsoft.com/office/drawing/2016/ink" xmlns:am3d="http://schemas.microsoft.com/office/drawing/2017/model3d" xmlns:o="urn:schemas-microsoft-com:office:office" xmlns:oel="http://schemas.microsoft.com/office/2019/extlst" xmlns:r="http://schemas.openxmlformats.org/officeDocument/2006/relationships" xmlns:m="http://schemas.openxmlformats.org/officeDocument/2006/math" xmlns:v="urn:schemas-microsoft-com:vml" xmlns:wp14="http://schemas.microsoft.com/office/word/2010/wordprocessingDrawing" xmlns:wp="http://schemas.openxmlformats.org/drawingml/2006/wordprocessingDrawing" xmlns:w10="urn:schemas-microsoft-com:office:word" xmlns:w="http://schemas.openxmlformats.org/wordprocessingml/2006/main" xmlns:w14="http://schemas.microsoft.com/office/word/2010/wordml" xmlns:w15="http://schemas.microsoft.com/office/word/2012/wordml" xmlns:w16cex="http://schemas.microsoft.com/office/word/2018/wordml/cex" xmlns:w16cid="http://schemas.microsoft.com/office/word/2016/wordml/cid" xmlns:w16="http://schemas.microsoft.com/office/word/2018/wordml" xmlns:w16du="http://schemas.microsoft.com/office/word/2023/wordml/word16du" xmlns:w16sdtdh="http://schemas.microsoft.com/office/word/2020/wordml/sdtdatahash" xmlns:w16sdtfl="http://schemas.microsoft.com/office/word/2024/wordml/sdtformatlock" xmlns:w16se="http://schemas.microsoft.com/office/word/2015/wordml/symex" xmlns:wpg="http://schemas.microsoft.com/office/word/2010/wordprocessingGroup" xmlns:wpi="http://schemas.microsoft.com/office/word/2010/wordprocessingInk" xmlns:wne="http://schemas.microsoft.com/office/word/2006/wordml" xmlns:wps="http://schemas.microsoft.com/office/word/2010/wordprocessingShape" mc:Ignorable="w14 w15 w16se w16cid w16 w16cex w16sdtdh w16sdtfl w16du wp14">
+  <w:numPicBullet w:numPicBulletId="0">
+    <w:pict>
+      <v:rect id="_x0000_i1025" style="width:0;height:1.5pt" o:hralign="center" o:bullet="t" o:hrstd="t" o:hr="t" fillcolor="#a0a0a0" stroked="f"/>
+    </w:pict>
+  </w:numPicBullet>
   <w:abstractNum w:abstractNumId="0" w15:restartNumberingAfterBreak="0">
     <w:nsid w:val="040569E8"/>
     <w:multiLevelType w:val="multilevel"/>
@@ -1578,6 +2102,147 @@
     </w:lvl>
   </w:abstractNum>
   <w:abstractNum w:abstractNumId="1" w15:restartNumberingAfterBreak="0">
+    <w:nsid w:val="19C3120F"/>
+    <w:multiLevelType w:val="hybridMultilevel"/>
+    <w:tmpl w:val="1A64E8E0"/>
+    <w:lvl w:ilvl="0" w:tplc="67FE153C">
+      <w:start w:val="1"/>
+      <w:numFmt w:val="bullet"/>
+      <w:lvlText w:val=""/>
+      <w:lvlPicBulletId w:val="0"/>
+      <w:lvlJc w:val="left"/>
+      <w:pPr>
+        <w:tabs>
+          <w:tab w:val="num" w:pos="720"/>
+        </w:tabs>
+        <w:ind w:left="720" w:hanging="360"/>
+      </w:pPr>
+      <w:rPr>
+        <w:rFonts w:ascii="Symbol" w:hAnsi="Symbol" w:hint="default"/>
+      </w:rPr>
+    </w:lvl>
+    <w:lvl w:ilvl="1" w:tplc="DBC83394" w:tentative="1">
+      <w:start w:val="1"/>
+      <w:numFmt w:val="bullet"/>
+      <w:lvlText w:val=""/>
+      <w:lvlJc w:val="left"/>
+      <w:pPr>
+        <w:tabs>
+          <w:tab w:val="num" w:pos="1440"/>
+        </w:tabs>
+        <w:ind w:left="1440" w:hanging="360"/>
+      </w:pPr>
+      <w:rPr>
+        <w:rFonts w:ascii="Symbol" w:hAnsi="Symbol" w:hint="default"/>
+      </w:rPr>
+    </w:lvl>
+    <w:lvl w:ilvl="2" w:tplc="234A5906" w:tentative="1">
+      <w:start w:val="1"/>
+      <w:numFmt w:val="bullet"/>
+      <w:lvlText w:val=""/>
+      <w:lvlJc w:val="left"/>
+      <w:pPr>
+        <w:tabs>
+          <w:tab w:val="num" w:pos="2160"/>
+        </w:tabs>
+        <w:ind w:left="2160" w:hanging="360"/>
+      </w:pPr>
+      <w:rPr>
+        <w:rFonts w:ascii="Symbol" w:hAnsi="Symbol" w:hint="default"/>
+      </w:rPr>
+    </w:lvl>
+    <w:lvl w:ilvl="3" w:tplc="9C5E365A" w:tentative="1">
+      <w:start w:val="1"/>
+      <w:numFmt w:val="bullet"/>
+      <w:lvlText w:val=""/>
+      <w:lvlJc w:val="left"/>
+      <w:pPr>
+        <w:tabs>
+          <w:tab w:val="num" w:pos="2880"/>
+        </w:tabs>
+        <w:ind w:left="2880" w:hanging="360"/>
+      </w:pPr>
+      <w:rPr>
+        <w:rFonts w:ascii="Symbol" w:hAnsi="Symbol" w:hint="default"/>
+      </w:rPr>
+    </w:lvl>
+    <w:lvl w:ilvl="4" w:tplc="A54E2FA8" w:tentative="1">
+      <w:start w:val="1"/>
+      <w:numFmt w:val="bullet"/>
+      <w:lvlText w:val=""/>
+      <w:lvlJc w:val="left"/>
+      <w:pPr>
+        <w:tabs>
+          <w:tab w:val="num" w:pos="3600"/>
+        </w:tabs>
+        <w:ind w:left="3600" w:hanging="360"/>
+      </w:pPr>
+      <w:rPr>
+        <w:rFonts w:ascii="Symbol" w:hAnsi="Symbol" w:hint="default"/>
+      </w:rPr>
+    </w:lvl>
+    <w:lvl w:ilvl="5" w:tplc="C5AE27BC" w:tentative="1">
+      <w:start w:val="1"/>
+      <w:numFmt w:val="bullet"/>
+      <w:lvlText w:val=""/>
+      <w:lvlJc w:val="left"/>
+      <w:pPr>
+        <w:tabs>
+          <w:tab w:val="num" w:pos="4320"/>
+        </w:tabs>
+        <w:ind w:left="4320" w:hanging="360"/>
+      </w:pPr>
+      <w:rPr>
+        <w:rFonts w:ascii="Symbol" w:hAnsi="Symbol" w:hint="default"/>
+      </w:rPr>
+    </w:lvl>
+    <w:lvl w:ilvl="6" w:tplc="DCF06C84" w:tentative="1">
+      <w:start w:val="1"/>
+      <w:numFmt w:val="bullet"/>
+      <w:lvlText w:val=""/>
+      <w:lvlJc w:val="left"/>
+      <w:pPr>
+        <w:tabs>
+          <w:tab w:val="num" w:pos="5040"/>
+        </w:tabs>
+        <w:ind w:left="5040" w:hanging="360"/>
+      </w:pPr>
+      <w:rPr>
+        <w:rFonts w:ascii="Symbol" w:hAnsi="Symbol" w:hint="default"/>
+      </w:rPr>
+    </w:lvl>
+    <w:lvl w:ilvl="7" w:tplc="A418A21A" w:tentative="1">
+      <w:start w:val="1"/>
+      <w:numFmt w:val="bullet"/>
+      <w:lvlText w:val=""/>
+      <w:lvlJc w:val="left"/>
+      <w:pPr>
+        <w:tabs>
+          <w:tab w:val="num" w:pos="5760"/>
+        </w:tabs>
+        <w:ind w:left="5760" w:hanging="360"/>
+      </w:pPr>
+      <w:rPr>
+        <w:rFonts w:ascii="Symbol" w:hAnsi="Symbol" w:hint="default"/>
+      </w:rPr>
+    </w:lvl>
+    <w:lvl w:ilvl="8" w:tplc="2F74EE38" w:tentative="1">
+      <w:start w:val="1"/>
+      <w:numFmt w:val="bullet"/>
+      <w:lvlText w:val=""/>
+      <w:lvlJc w:val="left"/>
+      <w:pPr>
+        <w:tabs>
+          <w:tab w:val="num" w:pos="6480"/>
+        </w:tabs>
+        <w:ind w:left="6480" w:hanging="360"/>
+      </w:pPr>
+      <w:rPr>
+        <w:rFonts w:ascii="Symbol" w:hAnsi="Symbol" w:hint="default"/>
+      </w:rPr>
+    </w:lvl>
+  </w:abstractNum>
+  <w:abstractNum w:abstractNumId="2" w15:restartNumberingAfterBreak="0">
     <w:nsid w:val="21E33E2E"/>
     <w:multiLevelType w:val="multilevel"/>
     <w:tmpl w:val="6A3C143A"/>
@@ -1726,7 +2391,7 @@
       </w:rPr>
     </w:lvl>
   </w:abstractNum>
-  <w:abstractNum w:abstractNumId="2" w15:restartNumberingAfterBreak="0">
+  <w:abstractNum w:abstractNumId="3" w15:restartNumberingAfterBreak="0">
     <w:nsid w:val="24E46D65"/>
     <w:multiLevelType w:val="multilevel"/>
     <w:tmpl w:val="32684670"/>
@@ -1875,7 +2540,7 @@
       </w:rPr>
     </w:lvl>
   </w:abstractNum>
-  <w:abstractNum w:abstractNumId="3" w15:restartNumberingAfterBreak="0">
+  <w:abstractNum w:abstractNumId="4" w15:restartNumberingAfterBreak="0">
     <w:nsid w:val="37F747A9"/>
     <w:multiLevelType w:val="hybridMultilevel"/>
     <w:tmpl w:val="81DEB7DE"/>
@@ -1987,7 +2652,7 @@
       </w:rPr>
     </w:lvl>
   </w:abstractNum>
-  <w:abstractNum w:abstractNumId="4" w15:restartNumberingAfterBreak="0">
+  <w:abstractNum w:abstractNumId="5" w15:restartNumberingAfterBreak="0">
     <w:nsid w:val="3E307CC7"/>
     <w:multiLevelType w:val="multilevel"/>
     <w:tmpl w:val="6BEE203C"/>
@@ -2136,7 +2801,7 @@
       </w:rPr>
     </w:lvl>
   </w:abstractNum>
-  <w:abstractNum w:abstractNumId="5" w15:restartNumberingAfterBreak="0">
+  <w:abstractNum w:abstractNumId="6" w15:restartNumberingAfterBreak="0">
     <w:nsid w:val="4EDC19E8"/>
     <w:multiLevelType w:val="hybridMultilevel"/>
     <w:tmpl w:val="A3EE4C4A"/>
@@ -2249,7 +2914,7 @@
       </w:rPr>
     </w:lvl>
   </w:abstractNum>
-  <w:abstractNum w:abstractNumId="6" w15:restartNumberingAfterBreak="0">
+  <w:abstractNum w:abstractNumId="7" w15:restartNumberingAfterBreak="0">
     <w:nsid w:val="63C135B5"/>
     <w:multiLevelType w:val="multilevel"/>
     <w:tmpl w:val="3600E9BA"/>
@@ -2370,7 +3035,7 @@
       </w:pPr>
     </w:lvl>
   </w:abstractNum>
-  <w:abstractNum w:abstractNumId="7" w15:restartNumberingAfterBreak="0">
+  <w:abstractNum w:abstractNumId="8" w15:restartNumberingAfterBreak="0">
     <w:nsid w:val="676D14B5"/>
     <w:multiLevelType w:val="multilevel"/>
     <w:tmpl w:val="41469B7C"/>
@@ -2487,7 +3152,96 @@
       </w:pPr>
     </w:lvl>
   </w:abstractNum>
-  <w:abstractNum w:abstractNumId="8" w15:restartNumberingAfterBreak="0">
+  <w:abstractNum w:abstractNumId="9" w15:restartNumberingAfterBreak="0">
+    <w:nsid w:val="69C56831"/>
+    <w:multiLevelType w:val="hybridMultilevel"/>
+    <w:tmpl w:val="B4EEBD28"/>
+    <w:lvl w:ilvl="0" w:tplc="4009000F">
+      <w:start w:val="1"/>
+      <w:numFmt w:val="decimal"/>
+      <w:lvlText w:val="%1."/>
+      <w:lvlJc w:val="left"/>
+      <w:pPr>
+        <w:ind w:left="720" w:hanging="360"/>
+      </w:pPr>
+      <w:rPr>
+        <w:rFonts w:hint="default"/>
+      </w:rPr>
+    </w:lvl>
+    <w:lvl w:ilvl="1" w:tplc="40090019" w:tentative="1">
+      <w:start w:val="1"/>
+      <w:numFmt w:val="lowerLetter"/>
+      <w:lvlText w:val="%2."/>
+      <w:lvlJc w:val="left"/>
+      <w:pPr>
+        <w:ind w:left="1440" w:hanging="360"/>
+      </w:pPr>
+    </w:lvl>
+    <w:lvl w:ilvl="2" w:tplc="4009001B" w:tentative="1">
+      <w:start w:val="1"/>
+      <w:numFmt w:val="lowerRoman"/>
+      <w:lvlText w:val="%3."/>
+      <w:lvlJc w:val="right"/>
+      <w:pPr>
+        <w:ind w:left="2160" w:hanging="180"/>
+      </w:pPr>
+    </w:lvl>
+    <w:lvl w:ilvl="3" w:tplc="4009000F" w:tentative="1">
+      <w:start w:val="1"/>
+      <w:numFmt w:val="decimal"/>
+      <w:lvlText w:val="%4."/>
+      <w:lvlJc w:val="left"/>
+      <w:pPr>
+        <w:ind w:left="2880" w:hanging="360"/>
+      </w:pPr>
+    </w:lvl>
+    <w:lvl w:ilvl="4" w:tplc="40090019" w:tentative="1">
+      <w:start w:val="1"/>
+      <w:numFmt w:val="lowerLetter"/>
+      <w:lvlText w:val="%5."/>
+      <w:lvlJc w:val="left"/>
+      <w:pPr>
+        <w:ind w:left="3600" w:hanging="360"/>
+      </w:pPr>
+    </w:lvl>
+    <w:lvl w:ilvl="5" w:tplc="4009001B" w:tentative="1">
+      <w:start w:val="1"/>
+      <w:numFmt w:val="lowerRoman"/>
+      <w:lvlText w:val="%6."/>
+      <w:lvlJc w:val="right"/>
+      <w:pPr>
+        <w:ind w:left="4320" w:hanging="180"/>
+      </w:pPr>
+    </w:lvl>
+    <w:lvl w:ilvl="6" w:tplc="4009000F" w:tentative="1">
+      <w:start w:val="1"/>
+      <w:numFmt w:val="decimal"/>
+      <w:lvlText w:val="%7."/>
+      <w:lvlJc w:val="left"/>
+      <w:pPr>
+        <w:ind w:left="5040" w:hanging="360"/>
+      </w:pPr>
+    </w:lvl>
+    <w:lvl w:ilvl="7" w:tplc="40090019" w:tentative="1">
+      <w:start w:val="1"/>
+      <w:numFmt w:val="lowerLetter"/>
+      <w:lvlText w:val="%8."/>
+      <w:lvlJc w:val="left"/>
+      <w:pPr>
+        <w:ind w:left="5760" w:hanging="360"/>
+      </w:pPr>
+    </w:lvl>
+    <w:lvl w:ilvl="8" w:tplc="4009001B" w:tentative="1">
+      <w:start w:val="1"/>
+      <w:numFmt w:val="lowerRoman"/>
+      <w:lvlText w:val="%9."/>
+      <w:lvlJc w:val="right"/>
+      <w:pPr>
+        <w:ind w:left="6480" w:hanging="180"/>
+      </w:pPr>
+    </w:lvl>
+  </w:abstractNum>
+  <w:abstractNum w:abstractNumId="10" w15:restartNumberingAfterBreak="0">
     <w:nsid w:val="7C261C02"/>
     <w:multiLevelType w:val="hybridMultilevel"/>
     <w:tmpl w:val="7B84FACE"/>
@@ -2600,31 +3354,37 @@
     </w:lvl>
   </w:abstractNum>
   <w:num w:numId="1" w16cid:durableId="1997874222">
+    <w:abstractNumId w:val="5"/>
+  </w:num>
+  <w:num w:numId="2" w16cid:durableId="844590194">
+    <w:abstractNumId w:val="2"/>
+  </w:num>
+  <w:num w:numId="3" w16cid:durableId="1454403466">
+    <w:abstractNumId w:val="3"/>
+  </w:num>
+  <w:num w:numId="4" w16cid:durableId="166362010">
     <w:abstractNumId w:val="4"/>
   </w:num>
-  <w:num w:numId="2" w16cid:durableId="844590194">
-    <w:abstractNumId w:val="1"/>
-  </w:num>
-  <w:num w:numId="3" w16cid:durableId="1454403466">
-    <w:abstractNumId w:val="2"/>
-  </w:num>
-  <w:num w:numId="4" w16cid:durableId="166362010">
-    <w:abstractNumId w:val="3"/>
-  </w:num>
   <w:num w:numId="5" w16cid:durableId="1087458125">
-    <w:abstractNumId w:val="8"/>
+    <w:abstractNumId w:val="10"/>
   </w:num>
   <w:num w:numId="6" w16cid:durableId="178934084">
-    <w:abstractNumId w:val="5"/>
+    <w:abstractNumId w:val="6"/>
   </w:num>
   <w:num w:numId="7" w16cid:durableId="995643480">
-    <w:abstractNumId w:val="7"/>
+    <w:abstractNumId w:val="8"/>
   </w:num>
   <w:num w:numId="8" w16cid:durableId="646127273">
     <w:abstractNumId w:val="0"/>
   </w:num>
   <w:num w:numId="9" w16cid:durableId="31612012">
-    <w:abstractNumId w:val="6"/>
+    <w:abstractNumId w:val="7"/>
+  </w:num>
+  <w:num w:numId="10" w16cid:durableId="960888892">
+    <w:abstractNumId w:val="1"/>
+  </w:num>
+  <w:num w:numId="11" w16cid:durableId="89590219">
+    <w:abstractNumId w:val="9"/>
   </w:num>
 </w:numbering>
 </file>

</xml_diff>